<commit_message>
Added entry for Bryan Alcala
</commit_message>
<xml_diff>
--- a/COP3330C Icebreaker Discussion.docx
+++ b/COP3330C Icebreaker Discussion.docx
@@ -281,8 +281,16 @@
         <w:rPr>
           <w:rFonts w:ascii="Calibri" w:eastAsia="Calibri" w:hAnsi="Calibri" w:cs="Calibri"/>
         </w:rPr>
-        <w:t>add today's date and your name</w:t>
-      </w:r>
+        <w:t xml:space="preserve">add today's date and your </w:t>
+      </w:r>
+      <w:proofErr w:type="gramStart"/>
+      <w:r>
+        <w:rPr>
+          <w:rFonts w:ascii="Calibri" w:eastAsia="Calibri" w:hAnsi="Calibri" w:cs="Calibri"/>
+        </w:rPr>
+        <w:t>name</w:t>
+      </w:r>
+      <w:proofErr w:type="gramEnd"/>
     </w:p>
     <w:p>
       <w:pPr>
@@ -378,8 +386,16 @@
         <w:rPr>
           <w:rFonts w:ascii="Calibri" w:eastAsia="Calibri" w:hAnsi="Calibri" w:cs="Calibri"/>
         </w:rPr>
-        <w:t>Add a line with today's date and your name</w:t>
-      </w:r>
+        <w:t xml:space="preserve">Add a line with today's date and your </w:t>
+      </w:r>
+      <w:proofErr w:type="gramStart"/>
+      <w:r>
+        <w:rPr>
+          <w:rFonts w:ascii="Calibri" w:eastAsia="Calibri" w:hAnsi="Calibri" w:cs="Calibri"/>
+        </w:rPr>
+        <w:t>name</w:t>
+      </w:r>
+      <w:proofErr w:type="gramEnd"/>
     </w:p>
     <w:p>
       <w:pPr>
@@ -448,7 +464,21 @@
           <w:rFonts w:ascii="Calibri" w:eastAsia="Calibri" w:hAnsi="Calibri" w:cs="Calibri"/>
         </w:rPr>
         <w:br/>
-        <w:t>I am a retired software engineer who loves books, movies, and television shows (especially classic horror/sci-fi). I love technology and coding, my favorite languages are Java and C++ but I also teach R and Python in our Data Science program.</w:t>
+        <w:t xml:space="preserve">I am a retired software engineer who loves books, movies, and television shows (especially classic horror/sci-fi). I love technology and </w:t>
+      </w:r>
+      <w:proofErr w:type="gramStart"/>
+      <w:r>
+        <w:rPr>
+          <w:rFonts w:ascii="Calibri" w:eastAsia="Calibri" w:hAnsi="Calibri" w:cs="Calibri"/>
+        </w:rPr>
+        <w:t>coding,</w:t>
+      </w:r>
+      <w:proofErr w:type="gramEnd"/>
+      <w:r>
+        <w:rPr>
+          <w:rFonts w:ascii="Calibri" w:eastAsia="Calibri" w:hAnsi="Calibri" w:cs="Calibri"/>
+        </w:rPr>
+        <w:t xml:space="preserve"> my favorite languages are Java and C++ but I also teach R and Python in our Data Science program.</w:t>
       </w:r>
     </w:p>
     <w:p>
@@ -481,7 +511,35 @@
         <w:rPr>
           <w:rFonts w:ascii="Calibri" w:eastAsia="Calibri" w:hAnsi="Calibri" w:cs="Calibri"/>
         </w:rPr>
-        <w:t xml:space="preserve">Hello, my name is Lilly Nguyen and I am born and raised in Jacksonville FL. I enjoy playing video games and fishing in my spare time. I enjoy playing video games such as </w:t>
+        <w:t xml:space="preserve">Hello, my name is Lilly </w:t>
+      </w:r>
+      <w:proofErr w:type="gramStart"/>
+      <w:r>
+        <w:rPr>
+          <w:rFonts w:ascii="Calibri" w:eastAsia="Calibri" w:hAnsi="Calibri" w:cs="Calibri"/>
+        </w:rPr>
+        <w:t>Nguyen</w:t>
+      </w:r>
+      <w:proofErr w:type="gramEnd"/>
+      <w:r>
+        <w:rPr>
+          <w:rFonts w:ascii="Calibri" w:eastAsia="Calibri" w:hAnsi="Calibri" w:cs="Calibri"/>
+        </w:rPr>
+        <w:t xml:space="preserve"> and I </w:t>
+      </w:r>
+      <w:proofErr w:type="gramStart"/>
+      <w:r>
+        <w:rPr>
+          <w:rFonts w:ascii="Calibri" w:eastAsia="Calibri" w:hAnsi="Calibri" w:cs="Calibri"/>
+        </w:rPr>
+        <w:t>am</w:t>
+      </w:r>
+      <w:proofErr w:type="gramEnd"/>
+      <w:r>
+        <w:rPr>
+          <w:rFonts w:ascii="Calibri" w:eastAsia="Calibri" w:hAnsi="Calibri" w:cs="Calibri"/>
+        </w:rPr>
+        <w:t xml:space="preserve"> born and raised in Jacksonville FL. I enjoy playing video games and fishing in my spare time. I enjoy playing video games such as </w:t>
       </w:r>
       <w:proofErr w:type="spellStart"/>
       <w:r>
@@ -495,7 +553,21 @@
         <w:rPr>
           <w:rFonts w:ascii="Calibri" w:eastAsia="Calibri" w:hAnsi="Calibri" w:cs="Calibri"/>
         </w:rPr>
-        <w:t xml:space="preserve">, TFT, and BTD6. As for fishing, I mostly do saltwater fishing and have found the magical place called the Jax Pier. I hope to eventually fish an alligator. </w:t>
+        <w:t xml:space="preserve">, TFT, and BTD6. As for fishing, I mostly do saltwater fishing and have found the magical place called the Jax Pier. I hope to eventually </w:t>
+      </w:r>
+      <w:proofErr w:type="gramStart"/>
+      <w:r>
+        <w:rPr>
+          <w:rFonts w:ascii="Calibri" w:eastAsia="Calibri" w:hAnsi="Calibri" w:cs="Calibri"/>
+        </w:rPr>
+        <w:t>fish</w:t>
+      </w:r>
+      <w:proofErr w:type="gramEnd"/>
+      <w:r>
+        <w:rPr>
+          <w:rFonts w:ascii="Calibri" w:eastAsia="Calibri" w:hAnsi="Calibri" w:cs="Calibri"/>
+        </w:rPr>
+        <w:t xml:space="preserve"> an alligator. </w:t>
       </w:r>
     </w:p>
     <w:p>
@@ -597,6 +669,74 @@
         </w:rPr>
         <w:t>I’ve called lots of places home, one year home was a tiny room on a tiny base at the foot of a frozen mountain in Afghanistan,  two other years my home was a tiny barracks room at the foot of a frozen mountain in Korea, another three years my home was a tiny barracks room at the foot of a stupid hill in Missouri, now my home is the land of warm and flat and I will never leave again. These days I spend most of my time building model kits and hanging out with my kids. I can’t hear you over the sound of freedom ringing in my ears.</w:t>
       </w:r>
+    </w:p>
+    <w:p>
+      <w:pPr>
+        <w:rPr>
+          <w:rFonts w:ascii="Calibri" w:eastAsia="Calibri" w:hAnsi="Calibri" w:cs="Calibri"/>
+        </w:rPr>
+      </w:pPr>
+    </w:p>
+    <w:p>
+      <w:pPr>
+        <w:rPr>
+          <w:rFonts w:ascii="Calibri" w:eastAsia="Calibri" w:hAnsi="Calibri" w:cs="Calibri"/>
+        </w:rPr>
+      </w:pPr>
+      <w:r>
+        <w:rPr>
+          <w:rFonts w:ascii="Calibri" w:eastAsia="Calibri" w:hAnsi="Calibri" w:cs="Calibri"/>
+        </w:rPr>
+        <w:t>9/5/2023 Bryan Alcala</w:t>
+      </w:r>
+    </w:p>
+    <w:p>
+      <w:pPr>
+        <w:rPr>
+          <w:rFonts w:ascii="Calibri" w:eastAsia="Calibri" w:hAnsi="Calibri" w:cs="Calibri"/>
+        </w:rPr>
+      </w:pPr>
+      <w:r>
+        <w:rPr>
+          <w:rFonts w:ascii="Calibri" w:eastAsia="Calibri" w:hAnsi="Calibri" w:cs="Calibri"/>
+        </w:rPr>
+        <w:t xml:space="preserve">Hi everyone, </w:t>
+      </w:r>
+      <w:proofErr w:type="gramStart"/>
+      <w:r>
+        <w:rPr>
+          <w:rFonts w:ascii="Calibri" w:eastAsia="Calibri" w:hAnsi="Calibri" w:cs="Calibri"/>
+        </w:rPr>
+        <w:t>My</w:t>
+      </w:r>
+      <w:proofErr w:type="gramEnd"/>
+      <w:r>
+        <w:rPr>
+          <w:rFonts w:ascii="Calibri" w:eastAsia="Calibri" w:hAnsi="Calibri" w:cs="Calibri"/>
+        </w:rPr>
+        <w:t xml:space="preserve"> name is Bryan. I am 27 years old and love working with technology. I have an </w:t>
+      </w:r>
+      <w:proofErr w:type="gramStart"/>
+      <w:r>
+        <w:rPr>
+          <w:rFonts w:ascii="Calibri" w:eastAsia="Calibri" w:hAnsi="Calibri" w:cs="Calibri"/>
+        </w:rPr>
+        <w:t>Associates in Information Technology</w:t>
+      </w:r>
+      <w:proofErr w:type="gramEnd"/>
+      <w:r>
+        <w:rPr>
+          <w:rFonts w:ascii="Calibri" w:eastAsia="Calibri" w:hAnsi="Calibri" w:cs="Calibri"/>
+        </w:rPr>
+        <w:t xml:space="preserve"> and am working my way through my Bachelors. I am excited to start this class and learn with you all!</w:t>
+      </w:r>
+    </w:p>
+    <w:p>
+      <w:pPr>
+        <w:rPr>
+          <w:rFonts w:ascii="Calibri" w:eastAsia="Calibri" w:hAnsi="Calibri" w:cs="Calibri"/>
+        </w:rPr>
+      </w:pPr>
     </w:p>
     <w:p>
       <w:pPr>

</xml_diff>